<commit_message>
changed the guide and added CROM 2nd Year files
</commit_message>
<xml_diff>
--- a/Guide/Patrick-Star-Guide.docx
+++ b/Guide/Patrick-Star-Guide.docx
@@ -218,34 +218,32 @@
           <w:color w:val="7030A0"/>
           <w:lang w:val="en-US"/>
         </w:rPr>
-        <w:t>Binary Tree</w:t>
-      </w:r>
-    </w:p>
-    <w:p>
-      <w:pPr>
-        <w:pStyle w:val="ListParagraph"/>
-        <w:numPr>
-          <w:ilvl w:val="0"/>
-          <w:numId w:val="3"/>
-        </w:numPr>
-        <w:spacing w:line="360" w:lineRule="auto"/>
+        <w:t>Binary</w:t>
+      </w:r>
+      <w:r>
         <w:rPr>
           <w:rFonts w:ascii="Consolas" w:eastAsia="Noto Serif JP" w:hAnsi="Consolas" w:cs="Consolas"/>
           <w:color w:val="7030A0"/>
           <w:lang w:val="en-US"/>
         </w:rPr>
-      </w:pPr>
+        <w:t xml:space="preserve"> Search</w:t>
+      </w:r>
       <w:r>
         <w:rPr>
           <w:rFonts w:ascii="Consolas" w:eastAsia="Noto Serif JP" w:hAnsi="Consolas" w:cs="Consolas"/>
           <w:color w:val="7030A0"/>
           <w:lang w:val="en-US"/>
         </w:rPr>
-        <w:t>Graph Theory</w:t>
-      </w:r>
-    </w:p>
-    <w:p>
-      <w:pPr>
+        <w:t xml:space="preserve"> Tree</w:t>
+      </w:r>
+    </w:p>
+    <w:p>
+      <w:pPr>
+        <w:pStyle w:val="ListParagraph"/>
+        <w:numPr>
+          <w:ilvl w:val="0"/>
+          <w:numId w:val="3"/>
+        </w:numPr>
         <w:spacing w:line="360" w:lineRule="auto"/>
         <w:rPr>
           <w:rFonts w:ascii="Consolas" w:eastAsia="Noto Serif JP" w:hAnsi="Consolas" w:cs="Consolas"/>
@@ -259,6 +257,24 @@
           <w:color w:val="7030A0"/>
           <w:lang w:val="en-US"/>
         </w:rPr>
+        <w:t>Graph Theory</w:t>
+      </w:r>
+    </w:p>
+    <w:p>
+      <w:pPr>
+        <w:spacing w:line="360" w:lineRule="auto"/>
+        <w:rPr>
+          <w:rFonts w:ascii="Consolas" w:eastAsia="Noto Serif JP" w:hAnsi="Consolas" w:cs="Consolas"/>
+          <w:color w:val="7030A0"/>
+          <w:lang w:val="en-US"/>
+        </w:rPr>
+      </w:pPr>
+      <w:r>
+        <w:rPr>
+          <w:rFonts w:ascii="Consolas" w:eastAsia="Noto Serif JP" w:hAnsi="Consolas" w:cs="Consolas"/>
+          <w:color w:val="7030A0"/>
+          <w:lang w:val="en-US"/>
+        </w:rPr>
         <w:t xml:space="preserve">Enter Choice: </w:t>
       </w:r>
     </w:p>
@@ -1017,7 +1033,25 @@
           <w:bCs/>
           <w:lang w:val="en-US"/>
         </w:rPr>
-        <w:t>Binary Tree</w:t>
+        <w:t>Binary</w:t>
+      </w:r>
+      <w:r>
+        <w:rPr>
+          <w:rFonts w:ascii="Calibri" w:eastAsia="Noto Serif JP" w:hAnsi="Calibri" w:cs="Calibri"/>
+          <w:b/>
+          <w:bCs/>
+          <w:lang w:val="en-US"/>
+        </w:rPr>
+        <w:t xml:space="preserve"> Search</w:t>
+      </w:r>
+      <w:r>
+        <w:rPr>
+          <w:rFonts w:ascii="Calibri" w:eastAsia="Noto Serif JP" w:hAnsi="Calibri" w:cs="Calibri"/>
+          <w:b/>
+          <w:bCs/>
+          <w:lang w:val="en-US"/>
+        </w:rPr>
+        <w:t xml:space="preserve"> Tree</w:t>
       </w:r>
       <w:r>
         <w:rPr>

</xml_diff>